<commit_message>
Continuação de resumos e exercícios
</commit_message>
<xml_diff>
--- a/PDF-das-materias 6 semestre/Métodos Ágeis Com Scrum/Resumo-Tema-3.docx
+++ b/PDF-das-materias 6 semestre/Métodos Ágeis Com Scrum/Resumo-Tema-3.docx
@@ -744,23 +744,13 @@
         </w:rPr>
         <w:t xml:space="preserve">• </w:t>
       </w:r>
-      <w:proofErr w:type="spellStart"/>
-      <w:r>
-        <w:rPr>
-          <w:b/>
-          <w:bCs/>
-          <w:lang w:val="pt-BR"/>
-        </w:rPr>
-        <w:t>Pillares</w:t>
-      </w:r>
-      <w:proofErr w:type="spellEnd"/>
-      <w:r>
-        <w:rPr>
-          <w:b/>
-          <w:bCs/>
-          <w:lang w:val="pt-BR"/>
-        </w:rPr>
-        <w:t xml:space="preserve"> do Scrum</w:t>
+      <w:r>
+        <w:rPr>
+          <w:b/>
+          <w:bCs/>
+          <w:lang w:val="pt-BR"/>
+        </w:rPr>
+        <w:t>Pillares do Scrum</w:t>
       </w:r>
       <w:r>
         <w:rPr>
@@ -1055,53 +1045,19 @@
         </w:rPr>
         <w:t xml:space="preserve">    ◦ </w:t>
       </w:r>
-      <w:proofErr w:type="spellStart"/>
-      <w:r>
-        <w:rPr>
-          <w:b/>
-          <w:bCs/>
-          <w:lang w:val="pt-BR"/>
-        </w:rPr>
-        <w:t>Product</w:t>
-      </w:r>
-      <w:proofErr w:type="spellEnd"/>
-      <w:r>
-        <w:rPr>
-          <w:b/>
-          <w:bCs/>
-          <w:lang w:val="pt-BR"/>
-        </w:rPr>
-        <w:t xml:space="preserve"> </w:t>
-      </w:r>
-      <w:proofErr w:type="spellStart"/>
-      <w:r>
-        <w:rPr>
-          <w:b/>
-          <w:bCs/>
-          <w:lang w:val="pt-BR"/>
-        </w:rPr>
-        <w:t>Owner</w:t>
-      </w:r>
-      <w:proofErr w:type="spellEnd"/>
-      <w:r>
-        <w:rPr>
-          <w:lang w:val="pt-BR"/>
-        </w:rPr>
-        <w:t>: É o responsável por entender o que o cliente precisa, traduzir isso em uma lista de tarefas para o produto (o "</w:t>
-      </w:r>
-      <w:proofErr w:type="spellStart"/>
-      <w:r>
-        <w:rPr>
-          <w:lang w:val="pt-BR"/>
-        </w:rPr>
-        <w:t>Product</w:t>
-      </w:r>
-      <w:proofErr w:type="spellEnd"/>
-      <w:r>
-        <w:rPr>
-          <w:lang w:val="pt-BR"/>
-        </w:rPr>
-        <w:t xml:space="preserve"> Backlog") e priorizar o que trará mais valor.</w:t>
+      <w:r>
+        <w:rPr>
+          <w:b/>
+          <w:bCs/>
+          <w:lang w:val="pt-BR"/>
+        </w:rPr>
+        <w:t>Product Owner</w:t>
+      </w:r>
+      <w:r>
+        <w:rPr>
+          <w:lang w:val="pt-BR"/>
+        </w:rPr>
+        <w:t>: É o responsável por entender o que o cliente precisa, traduzir isso em uma lista de tarefas para o produto (o "Product Backlog") e priorizar o que trará mais valor.</w:t>
       </w:r>
     </w:p>
     <w:p>
@@ -1116,7 +1072,6 @@
         </w:rPr>
         <w:t xml:space="preserve">    ◦ </w:t>
       </w:r>
-      <w:proofErr w:type="spellStart"/>
       <w:r>
         <w:rPr>
           <w:b/>
@@ -1125,7 +1080,6 @@
         </w:rPr>
         <w:t>Developers</w:t>
       </w:r>
-      <w:proofErr w:type="spellEnd"/>
       <w:r>
         <w:rPr>
           <w:lang w:val="pt-BR"/>
@@ -1281,21 +1235,7 @@
         <w:rPr>
           <w:lang w:val="pt-BR"/>
         </w:rPr>
-        <w:t xml:space="preserve">: Reunião no início da Sprint para definir o que será feito. O time decide a "meta da Sprint" e seleciona as tarefas mais importantes do </w:t>
-      </w:r>
-      <w:proofErr w:type="spellStart"/>
-      <w:r>
-        <w:rPr>
-          <w:lang w:val="pt-BR"/>
-        </w:rPr>
-        <w:t>Product</w:t>
-      </w:r>
-      <w:proofErr w:type="spellEnd"/>
-      <w:r>
-        <w:rPr>
-          <w:lang w:val="pt-BR"/>
-        </w:rPr>
-        <w:t xml:space="preserve"> Backlog. Dura até 8 horas para uma Sprint mensal.</w:t>
+        <w:t>: Reunião no início da Sprint para definir o que será feito. O time decide a "meta da Sprint" e seleciona as tarefas mais importantes do Product Backlog. Dura até 8 horas para uma Sprint mensal.</w:t>
       </w:r>
     </w:p>
     <w:p>
@@ -1336,21 +1276,7 @@
         <w:rPr>
           <w:lang w:val="pt-BR"/>
         </w:rPr>
-        <w:t xml:space="preserve">) que acontece todos os dias, no mesmo horário e local. Os </w:t>
-      </w:r>
-      <w:proofErr w:type="spellStart"/>
-      <w:r>
-        <w:rPr>
-          <w:lang w:val="pt-BR"/>
-        </w:rPr>
-        <w:t>Developers</w:t>
-      </w:r>
-      <w:proofErr w:type="spellEnd"/>
-      <w:r>
-        <w:rPr>
-          <w:lang w:val="pt-BR"/>
-        </w:rPr>
-        <w:t xml:space="preserve"> se reúnem para ver o que foi feito, o que será feito e se há algum impedimento.</w:t>
+        <w:t>) que acontece todos os dias, no mesmo horário e local. Os Developers se reúnem para ver o que foi feito, o que será feito e se há algum impedimento.</w:t>
       </w:r>
     </w:p>
     <w:p>
@@ -1398,18 +1324,8 @@
           <w:bCs/>
           <w:lang w:val="pt-BR"/>
         </w:rPr>
-        <w:t xml:space="preserve">Sprint </w:t>
-      </w:r>
-      <w:proofErr w:type="spellStart"/>
-      <w:r>
-        <w:rPr>
-          <w:b/>
-          <w:bCs/>
-          <w:lang w:val="pt-BR"/>
-        </w:rPr>
-        <w:t>Retrospective</w:t>
-      </w:r>
-      <w:proofErr w:type="spellEnd"/>
+        <w:t>Sprint Retrospective</w:t>
+      </w:r>
       <w:r>
         <w:rPr>
           <w:lang w:val="pt-BR"/>
@@ -1456,57 +1372,19 @@
         </w:rPr>
         <w:t xml:space="preserve">    ◦ </w:t>
       </w:r>
-      <w:proofErr w:type="spellStart"/>
-      <w:r>
-        <w:rPr>
-          <w:b/>
-          <w:bCs/>
-          <w:lang w:val="pt-BR"/>
-        </w:rPr>
-        <w:t>Product</w:t>
-      </w:r>
-      <w:proofErr w:type="spellEnd"/>
-      <w:r>
-        <w:rPr>
-          <w:b/>
-          <w:bCs/>
-          <w:lang w:val="pt-BR"/>
-        </w:rPr>
-        <w:t xml:space="preserve"> Backlog</w:t>
-      </w:r>
-      <w:r>
-        <w:rPr>
-          <w:lang w:val="pt-BR"/>
-        </w:rPr>
-        <w:t xml:space="preserve">: Uma lista priorizada de tudo o que precisa ser feito para o produto, gerenciada pelo </w:t>
-      </w:r>
-      <w:proofErr w:type="spellStart"/>
-      <w:r>
-        <w:rPr>
-          <w:lang w:val="pt-BR"/>
-        </w:rPr>
-        <w:t>Product</w:t>
-      </w:r>
-      <w:proofErr w:type="spellEnd"/>
-      <w:r>
-        <w:rPr>
-          <w:lang w:val="pt-BR"/>
-        </w:rPr>
-        <w:t xml:space="preserve"> </w:t>
-      </w:r>
-      <w:proofErr w:type="spellStart"/>
-      <w:r>
-        <w:rPr>
-          <w:lang w:val="pt-BR"/>
-        </w:rPr>
-        <w:t>Owner</w:t>
-      </w:r>
-      <w:proofErr w:type="spellEnd"/>
-      <w:r>
-        <w:rPr>
-          <w:lang w:val="pt-BR"/>
-        </w:rPr>
-        <w:t>. É a única fonte de requisitos para o produto.</w:t>
+      <w:r>
+        <w:rPr>
+          <w:b/>
+          <w:bCs/>
+          <w:lang w:val="pt-BR"/>
+        </w:rPr>
+        <w:t>Product Backlog</w:t>
+      </w:r>
+      <w:r>
+        <w:rPr>
+          <w:lang w:val="pt-BR"/>
+        </w:rPr>
+        <w:t>: Uma lista priorizada de tudo o que precisa ser feito para o produto, gerenciada pelo Product Owner. É a única fonte de requisitos para o produto.</w:t>
       </w:r>
     </w:p>
     <w:p>
@@ -1533,21 +1411,7 @@
         <w:rPr>
           <w:lang w:val="pt-BR"/>
         </w:rPr>
-        <w:t xml:space="preserve">: A lista de tarefas que o time se compromete a entregar na Sprint atual, criada durante o Sprint Planning e gerenciada pelos </w:t>
-      </w:r>
-      <w:proofErr w:type="spellStart"/>
-      <w:r>
-        <w:rPr>
-          <w:lang w:val="pt-BR"/>
-        </w:rPr>
-        <w:t>Developers</w:t>
-      </w:r>
-      <w:proofErr w:type="spellEnd"/>
-      <w:r>
-        <w:rPr>
-          <w:lang w:val="pt-BR"/>
-        </w:rPr>
-        <w:t>.</w:t>
+        <w:t>: A lista de tarefas que o time se compromete a entregar na Sprint atual, criada durante o Sprint Planning e gerenciada pelos Developers.</w:t>
       </w:r>
     </w:p>
     <w:p>
@@ -1692,7 +1556,6 @@
         </w:rPr>
         <w:t xml:space="preserve">    ◦ </w:t>
       </w:r>
-      <w:proofErr w:type="spellStart"/>
       <w:r>
         <w:rPr>
           <w:b/>
@@ -1701,147 +1564,62 @@
         </w:rPr>
         <w:t>MoSCoW</w:t>
       </w:r>
-      <w:proofErr w:type="spellEnd"/>
-      <w:r>
-        <w:rPr>
-          <w:lang w:val="pt-BR"/>
-        </w:rPr>
-        <w:t xml:space="preserve">: Ajuda a priorizar itens do </w:t>
-      </w:r>
-      <w:proofErr w:type="spellStart"/>
-      <w:r>
-        <w:rPr>
-          <w:lang w:val="pt-BR"/>
-        </w:rPr>
-        <w:t>Product</w:t>
-      </w:r>
-      <w:proofErr w:type="spellEnd"/>
-      <w:r>
-        <w:rPr>
-          <w:lang w:val="pt-BR"/>
-        </w:rPr>
-        <w:t xml:space="preserve"> Backlog classificando-os em: </w:t>
-      </w:r>
-      <w:r>
-        <w:rPr>
-          <w:b/>
-          <w:bCs/>
-          <w:lang w:val="pt-BR"/>
-        </w:rPr>
-        <w:t xml:space="preserve">Must </w:t>
-      </w:r>
-      <w:proofErr w:type="spellStart"/>
-      <w:r>
-        <w:rPr>
-          <w:b/>
-          <w:bCs/>
-          <w:lang w:val="pt-BR"/>
-        </w:rPr>
-        <w:t>have</w:t>
-      </w:r>
-      <w:proofErr w:type="spellEnd"/>
+      <w:r>
+        <w:rPr>
+          <w:lang w:val="pt-BR"/>
+        </w:rPr>
+        <w:t xml:space="preserve">: Ajuda a priorizar itens do Product Backlog classificando-os em: </w:t>
+      </w:r>
+      <w:r>
+        <w:rPr>
+          <w:b/>
+          <w:bCs/>
+          <w:lang w:val="pt-BR"/>
+        </w:rPr>
+        <w:t>Must have</w:t>
+      </w:r>
       <w:r>
         <w:rPr>
           <w:lang w:val="pt-BR"/>
         </w:rPr>
         <w:t xml:space="preserve"> (obrigatório), </w:t>
       </w:r>
-      <w:proofErr w:type="spellStart"/>
-      <w:r>
-        <w:rPr>
-          <w:b/>
-          <w:bCs/>
-          <w:lang w:val="pt-BR"/>
-        </w:rPr>
-        <w:t>Should</w:t>
-      </w:r>
-      <w:proofErr w:type="spellEnd"/>
-      <w:r>
-        <w:rPr>
-          <w:b/>
-          <w:bCs/>
-          <w:lang w:val="pt-BR"/>
-        </w:rPr>
-        <w:t xml:space="preserve"> </w:t>
-      </w:r>
-      <w:proofErr w:type="spellStart"/>
-      <w:r>
-        <w:rPr>
-          <w:b/>
-          <w:bCs/>
-          <w:lang w:val="pt-BR"/>
-        </w:rPr>
-        <w:t>have</w:t>
-      </w:r>
-      <w:proofErr w:type="spellEnd"/>
+      <w:r>
+        <w:rPr>
+          <w:b/>
+          <w:bCs/>
+          <w:lang w:val="pt-BR"/>
+        </w:rPr>
+        <w:t>Should have</w:t>
+      </w:r>
       <w:r>
         <w:rPr>
           <w:lang w:val="pt-BR"/>
         </w:rPr>
         <w:t xml:space="preserve"> (muito importante), </w:t>
       </w:r>
-      <w:proofErr w:type="spellStart"/>
-      <w:r>
-        <w:rPr>
-          <w:b/>
-          <w:bCs/>
-          <w:lang w:val="pt-BR"/>
-        </w:rPr>
-        <w:t>Could</w:t>
-      </w:r>
-      <w:proofErr w:type="spellEnd"/>
-      <w:r>
-        <w:rPr>
-          <w:b/>
-          <w:bCs/>
-          <w:lang w:val="pt-BR"/>
-        </w:rPr>
-        <w:t xml:space="preserve"> </w:t>
-      </w:r>
-      <w:proofErr w:type="spellStart"/>
-      <w:r>
-        <w:rPr>
-          <w:b/>
-          <w:bCs/>
-          <w:lang w:val="pt-BR"/>
-        </w:rPr>
-        <w:t>have</w:t>
-      </w:r>
-      <w:proofErr w:type="spellEnd"/>
+      <w:r>
+        <w:rPr>
+          <w:b/>
+          <w:bCs/>
+          <w:lang w:val="pt-BR"/>
+        </w:rPr>
+        <w:t>Could have</w:t>
+      </w:r>
       <w:r>
         <w:rPr>
           <w:lang w:val="pt-BR"/>
         </w:rPr>
         <w:t xml:space="preserve"> (desejado) e </w:t>
       </w:r>
-      <w:proofErr w:type="spellStart"/>
-      <w:r>
-        <w:rPr>
-          <w:b/>
-          <w:bCs/>
-          <w:lang w:val="pt-BR"/>
-        </w:rPr>
-        <w:t>Won’t</w:t>
-      </w:r>
-      <w:proofErr w:type="spellEnd"/>
-      <w:r>
-        <w:rPr>
-          <w:b/>
-          <w:bCs/>
-          <w:lang w:val="pt-BR"/>
-        </w:rPr>
-        <w:t xml:space="preserve"> </w:t>
-      </w:r>
-      <w:proofErr w:type="spellStart"/>
-      <w:r>
-        <w:rPr>
-          <w:b/>
-          <w:bCs/>
-          <w:lang w:val="pt-BR"/>
-        </w:rPr>
-        <w:t>have</w:t>
-      </w:r>
-      <w:proofErr w:type="spellEnd"/>
+      <w:r>
+        <w:rPr>
+          <w:b/>
+          <w:bCs/>
+          <w:lang w:val="pt-BR"/>
+        </w:rPr>
+        <w:t>Won’t have</w:t>
+      </w:r>
       <w:r>
         <w:rPr>
           <w:lang w:val="pt-BR"/>
@@ -1927,21 +1705,7 @@
         <w:rPr>
           <w:lang w:val="pt-BR"/>
         </w:rPr>
-        <w:t xml:space="preserve">: Um jogo de cartas onde os </w:t>
-      </w:r>
-      <w:proofErr w:type="spellStart"/>
-      <w:r>
-        <w:rPr>
-          <w:lang w:val="pt-BR"/>
-        </w:rPr>
-        <w:t>Developers</w:t>
-      </w:r>
-      <w:proofErr w:type="spellEnd"/>
-      <w:r>
-        <w:rPr>
-          <w:lang w:val="pt-BR"/>
-        </w:rPr>
-        <w:t xml:space="preserve"> estimam o esforço das tarefas por consenso. A ideia é que quem faz o trabalho deve estimar o quanto ele custa. Isso ajuda a equipe a saber o quanto ela consegue entregar (sua "velocidade").</w:t>
+        <w:t>: Um jogo de cartas onde os Developers estimam o esforço das tarefas por consenso. A ideia é que quem faz o trabalho deve estimar o quanto ele custa. Isso ajuda a equipe a saber o quanto ela consegue entregar (sua "velocidade").</w:t>
       </w:r>
     </w:p>
     <w:p>
@@ -1962,18 +1726,8 @@
           <w:bCs/>
           <w:lang w:val="pt-BR"/>
         </w:rPr>
-        <w:t xml:space="preserve">Método </w:t>
-      </w:r>
-      <w:proofErr w:type="spellStart"/>
-      <w:r>
-        <w:rPr>
-          <w:b/>
-          <w:bCs/>
-          <w:lang w:val="pt-BR"/>
-        </w:rPr>
-        <w:t>Kanban</w:t>
-      </w:r>
-      <w:proofErr w:type="spellEnd"/>
+        <w:t>Método Kanban</w:t>
+      </w:r>
       <w:r>
         <w:rPr>
           <w:lang w:val="pt-BR"/>
@@ -2197,21 +1951,7 @@
         <w:rPr>
           <w:lang w:val="pt-BR"/>
         </w:rPr>
-        <w:t xml:space="preserve">: Existem boas práticas para tornar as reuniões do Scrum mais produtivas, como ter o Scrum Master facilitando, garantir a participação de todos e focar nos objetivos específicos de cada evento (por exemplo, na Daily Scrum, os </w:t>
-      </w:r>
-      <w:proofErr w:type="spellStart"/>
-      <w:r>
-        <w:rPr>
-          <w:lang w:val="pt-BR"/>
-        </w:rPr>
-        <w:t>developers</w:t>
-      </w:r>
-      <w:proofErr w:type="spellEnd"/>
-      <w:r>
-        <w:rPr>
-          <w:lang w:val="pt-BR"/>
-        </w:rPr>
-        <w:t xml:space="preserve"> respondem o que fizeram, o que farão e se há impedimentos).</w:t>
+        <w:t>: Existem boas práticas para tornar as reuniões do Scrum mais produtivas, como ter o Scrum Master facilitando, garantir a participação de todos e focar nos objetivos específicos de cada evento (por exemplo, na Daily Scrum, os developers respondem o que fizeram, o que farão e se há impedimentos).</w:t>
       </w:r>
     </w:p>
     <w:p>
@@ -2381,21 +2121,7 @@
         <w:rPr>
           <w:lang w:val="pt-BR"/>
         </w:rPr>
-        <w:t xml:space="preserve">: Começar com um Scrum Master bem preparado, criar um ambiente que favoreça a colaboração (com </w:t>
-      </w:r>
-      <w:proofErr w:type="spellStart"/>
-      <w:r>
-        <w:rPr>
-          <w:lang w:val="pt-BR"/>
-        </w:rPr>
-        <w:t>Kanban</w:t>
-      </w:r>
-      <w:proofErr w:type="spellEnd"/>
-      <w:r>
-        <w:rPr>
-          <w:lang w:val="pt-BR"/>
-        </w:rPr>
-        <w:t>, por exemplo), treinar a equipe e focar nas reuniões de Retrospectiva para melhoria contínua.</w:t>
+        <w:t>: Começar com um Scrum Master bem preparado, criar um ambiente que favoreça a colaboração (com Kanban, por exemplo), treinar a equipe e focar nas reuniões de Retrospectiva para melhoria contínua.</w:t>
       </w:r>
     </w:p>
     <w:p>
@@ -2416,61 +2142,7 @@
           <w:bCs/>
           <w:lang w:val="pt-BR"/>
         </w:rPr>
-        <w:t xml:space="preserve">Maiores Obstáculos (Pesquisa </w:t>
-      </w:r>
-      <w:proofErr w:type="spellStart"/>
-      <w:r>
-        <w:rPr>
-          <w:b/>
-          <w:bCs/>
-          <w:lang w:val="pt-BR"/>
-        </w:rPr>
-        <w:t>State</w:t>
-      </w:r>
-      <w:proofErr w:type="spellEnd"/>
-      <w:r>
-        <w:rPr>
-          <w:b/>
-          <w:bCs/>
-          <w:lang w:val="pt-BR"/>
-        </w:rPr>
-        <w:t xml:space="preserve"> </w:t>
-      </w:r>
-      <w:proofErr w:type="spellStart"/>
-      <w:r>
-        <w:rPr>
-          <w:b/>
-          <w:bCs/>
-          <w:lang w:val="pt-BR"/>
-        </w:rPr>
-        <w:t>of</w:t>
-      </w:r>
-      <w:proofErr w:type="spellEnd"/>
-      <w:r>
-        <w:rPr>
-          <w:b/>
-          <w:bCs/>
-          <w:lang w:val="pt-BR"/>
-        </w:rPr>
-        <w:t xml:space="preserve"> </w:t>
-      </w:r>
-      <w:proofErr w:type="spellStart"/>
-      <w:r>
-        <w:rPr>
-          <w:b/>
-          <w:bCs/>
-          <w:lang w:val="pt-BR"/>
-        </w:rPr>
-        <w:t>Agile</w:t>
-      </w:r>
-      <w:proofErr w:type="spellEnd"/>
-      <w:r>
-        <w:rPr>
-          <w:b/>
-          <w:bCs/>
-          <w:lang w:val="pt-BR"/>
-        </w:rPr>
-        <w:t>)</w:t>
+        <w:t>Maiores Obstáculos (Pesquisa State of Agile)</w:t>
       </w:r>
       <w:r>
         <w:rPr>
@@ -2889,30 +2561,43 @@
         <w:rPr>
           <w:lang w:val="pt-BR"/>
         </w:rPr>
-        <w:t xml:space="preserve"> como </w:t>
-      </w:r>
-      <w:proofErr w:type="spellStart"/>
-      <w:r>
-        <w:rPr>
-          <w:lang w:val="pt-BR"/>
-        </w:rPr>
-        <w:t>MoSCoW</w:t>
-      </w:r>
-      <w:proofErr w:type="spellEnd"/>
-      <w:r>
-        <w:rPr>
-          <w:lang w:val="pt-BR"/>
-        </w:rPr>
-        <w:t xml:space="preserve">, Scrum Poker e, principalmente, o </w:t>
-      </w:r>
-      <w:proofErr w:type="spellStart"/>
-      <w:r>
-        <w:rPr>
-          <w:lang w:val="pt-BR"/>
-        </w:rPr>
-        <w:t>Kanban</w:t>
-      </w:r>
-      <w:proofErr w:type="spellEnd"/>
+        <w:t xml:space="preserve"> como MoSCoW, Scrum Poker e, principalmente, o Kanban.</w:t>
+      </w:r>
+    </w:p>
+    <w:p>
+      <w:pPr>
+        <w:rPr>
+          <w:lang w:val="pt-BR"/>
+        </w:rPr>
+      </w:pPr>
+      <w:r>
+        <w:rPr>
+          <w:lang w:val="pt-BR"/>
+        </w:rPr>
+        <w:t xml:space="preserve">• A implementação deve ser </w:t>
+      </w:r>
+      <w:r>
+        <w:rPr>
+          <w:b/>
+          <w:bCs/>
+          <w:lang w:val="pt-BR"/>
+        </w:rPr>
+        <w:t>gradual</w:t>
+      </w:r>
+      <w:r>
+        <w:rPr>
+          <w:lang w:val="pt-BR"/>
+        </w:rPr>
+        <w:t xml:space="preserve">, começando com um projeto piloto, focando na formação da equipe e na criação de uma </w:t>
+      </w:r>
+      <w:r>
+        <w:rPr>
+          <w:b/>
+          <w:bCs/>
+          <w:lang w:val="pt-BR"/>
+        </w:rPr>
+        <w:t>cultura ágil</w:t>
+      </w:r>
       <w:r>
         <w:rPr>
           <w:lang w:val="pt-BR"/>
@@ -2930,47 +2615,6 @@
         <w:rPr>
           <w:lang w:val="pt-BR"/>
         </w:rPr>
-        <w:t xml:space="preserve">• A implementação deve ser </w:t>
-      </w:r>
-      <w:r>
-        <w:rPr>
-          <w:b/>
-          <w:bCs/>
-          <w:lang w:val="pt-BR"/>
-        </w:rPr>
-        <w:t>gradual</w:t>
-      </w:r>
-      <w:r>
-        <w:rPr>
-          <w:lang w:val="pt-BR"/>
-        </w:rPr>
-        <w:t xml:space="preserve">, começando com um projeto piloto, focando na formação da equipe e na criação de uma </w:t>
-      </w:r>
-      <w:r>
-        <w:rPr>
-          <w:b/>
-          <w:bCs/>
-          <w:lang w:val="pt-BR"/>
-        </w:rPr>
-        <w:t>cultura ágil</w:t>
-      </w:r>
-      <w:r>
-        <w:rPr>
-          <w:lang w:val="pt-BR"/>
-        </w:rPr>
-        <w:t>.</w:t>
-      </w:r>
-    </w:p>
-    <w:p>
-      <w:pPr>
-        <w:rPr>
-          <w:lang w:val="pt-BR"/>
-        </w:rPr>
-      </w:pPr>
-      <w:r>
-        <w:rPr>
-          <w:lang w:val="pt-BR"/>
-        </w:rPr>
         <w:t xml:space="preserve">• Superar os desafios exige </w:t>
       </w:r>
       <w:r>
@@ -3102,14 +2746,9 @@
       </w:pPr>
     </w:p>
     <w:p>
-      <w:proofErr w:type="spellStart"/>
       <w:r>
         <w:lastRenderedPageBreak/>
-        <w:t>Exercícios</w:t>
-      </w:r>
-      <w:proofErr w:type="spellEnd"/>
-      <w:r>
-        <w:t>:</w:t>
+        <w:t>Exercícios:</w:t>
       </w:r>
     </w:p>
     <w:p>
@@ -3315,6 +2954,9 @@
     <w:p/>
     <w:p>
       <w:r>
+        <w:rPr>
+          <w:noProof/>
+        </w:rPr>
         <w:lastRenderedPageBreak/>
         <w:drawing>
           <wp:inline distT="0" distB="0" distL="0" distR="0" wp14:anchorId="56AAFC6D" wp14:editId="53859F4E">
@@ -3367,6 +3009,9 @@
     <w:p/>
     <w:p>
       <w:r>
+        <w:rPr>
+          <w:noProof/>
+        </w:rPr>
         <w:lastRenderedPageBreak/>
         <w:drawing>
           <wp:inline distT="0" distB="0" distL="0" distR="0" wp14:anchorId="3E51F427" wp14:editId="106CDB82">
@@ -3418,6 +3063,9 @@
     <w:p/>
     <w:p>
       <w:r>
+        <w:rPr>
+          <w:noProof/>
+        </w:rPr>
         <w:lastRenderedPageBreak/>
         <w:drawing>
           <wp:inline distT="0" distB="0" distL="0" distR="0" wp14:anchorId="190FB296" wp14:editId="5AD5372E">
@@ -3467,6 +3115,9 @@
     <w:p/>
     <w:p>
       <w:r>
+        <w:rPr>
+          <w:noProof/>
+        </w:rPr>
         <w:lastRenderedPageBreak/>
         <w:drawing>
           <wp:inline distT="0" distB="0" distL="0" distR="0" wp14:anchorId="2CF10AB6" wp14:editId="49795730">
@@ -3503,6 +3154,36 @@
             </a:graphic>
           </wp:inline>
         </w:drawing>
+      </w:r>
+    </w:p>
+    <w:p/>
+    <w:p/>
+    <w:p/>
+    <w:p/>
+    <w:p/>
+    <w:p/>
+    <w:p/>
+    <w:p/>
+    <w:p/>
+    <w:p/>
+    <w:p>
+      <w:pPr>
+        <w:rPr>
+          <w:lang w:val="pt-BR"/>
+        </w:rPr>
+      </w:pPr>
+      <w:r>
+        <w:rPr>
+          <w:lang w:val="pt-BR"/>
+        </w:rPr>
+        <w:lastRenderedPageBreak/>
+        <w:t>Falta a seção de exercícios d</w:t>
+      </w:r>
+      <w:r>
+        <w:rPr>
+          <w:lang w:val="pt-BR"/>
+        </w:rPr>
+        <w:t>o sala de aula</w:t>
       </w:r>
     </w:p>
     <w:sectPr>
@@ -4118,6 +3799,7 @@
   <w:style w:type="character" w:default="1" w:styleId="Fontepargpadro">
     <w:name w:val="Default Paragraph Font"/>
     <w:uiPriority w:val="1"/>
+    <w:semiHidden/>
     <w:unhideWhenUsed/>
   </w:style>
   <w:style w:type="table" w:default="1" w:styleId="Tabelanormal">

</xml_diff>